<commit_message>
add tech blog & pawfect
</commit_message>
<xml_diff>
--- a/assets/Mayfield IT Resume 2022.docx
+++ b/assets/Mayfield IT Resume 2022.docx
@@ -212,11 +212,7 @@
               <w:t>-JQuery</w:t>
             </w:r>
           </w:p>
-          <w:p>
-            <w:r>
-              <w:t>-C#</w:t>
-            </w:r>
-          </w:p>
+          <w:p/>
         </w:tc>
         <w:tc>
           <w:tcPr>
@@ -232,19 +228,27 @@
           </w:p>
           <w:p>
             <w:r>
-              <w:t>-Bootsrap</w:t>
-            </w:r>
-          </w:p>
-          <w:p>
-            <w:r>
-              <w:t xml:space="preserve">-jSON </w:t>
-            </w:r>
-          </w:p>
-          <w:p>
-            <w:r>
-              <w:t>-AJAX</w:t>
-            </w:r>
-          </w:p>
+              <w:t>-Boots</w:t>
+            </w:r>
+            <w:r>
+              <w:t>t</w:t>
+            </w:r>
+            <w:r>
+              <w:t>rap</w:t>
+            </w:r>
+          </w:p>
+          <w:p>
+            <w:r>
+              <w:t>-</w:t>
+            </w:r>
+            <w:r>
+              <w:t>J</w:t>
+            </w:r>
+            <w:r>
+              <w:t xml:space="preserve">SON </w:t>
+            </w:r>
+          </w:p>
+          <w:p/>
         </w:tc>
         <w:tc>
           <w:tcPr>
@@ -257,28 +261,22 @@
           </w:p>
           <w:p>
             <w:r>
-              <w:t xml:space="preserve">-Cookies </w:t>
-            </w:r>
-          </w:p>
-          <w:p>
-            <w:r>
-              <w:t>-</w:t>
-            </w:r>
-            <w:r>
-              <w:t>Local Storage</w:t>
-            </w:r>
-          </w:p>
-          <w:p>
-            <w:r>
-              <w:t>-</w:t>
-            </w:r>
-            <w:r>
-              <w:t>React.js</w:t>
-            </w:r>
-          </w:p>
-          <w:p>
-            <w:r>
               <w:t>-Heroku</w:t>
+            </w:r>
+          </w:p>
+          <w:p>
+            <w:r>
+              <w:t>-AJAX</w:t>
+            </w:r>
+          </w:p>
+          <w:p>
+            <w:r>
+              <w:t>-Node.js</w:t>
+            </w:r>
+          </w:p>
+          <w:p>
+            <w:r>
+              <w:t>-Express.js</w:t>
             </w:r>
           </w:p>
         </w:tc>
@@ -299,7 +297,7 @@
               <w:t>-</w:t>
             </w:r>
             <w:r>
-              <w:t>Github pages</w:t>
+              <w:t>Github</w:t>
             </w:r>
           </w:p>
           <w:p>
@@ -320,15 +318,7 @@
           </w:tcPr>
           <w:p>
             <w:r>
-              <w:t>-</w:t>
-            </w:r>
-            <w:r>
-              <w:t>Node.js</w:t>
-            </w:r>
-          </w:p>
-          <w:p>
-            <w:r>
-              <w:t>-Express</w:t>
+              <w:t>-React.js</w:t>
             </w:r>
           </w:p>
           <w:p>
@@ -362,12 +352,6 @@
               <w:t>-Daily Scrum</w:t>
             </w:r>
           </w:p>
-          <w:p>
-            <w:r>
-              <w:t>-MERN Stack</w:t>
-            </w:r>
-          </w:p>
-          <w:p/>
         </w:tc>
         <w:tc>
           <w:tcPr>
@@ -375,19 +359,23 @@
           </w:tcPr>
           <w:p>
             <w:r>
-              <w:t>-Python</w:t>
-            </w:r>
-          </w:p>
-          <w:p>
-            <w:r>
-              <w:t>-Java</w:t>
-            </w:r>
-          </w:p>
-          <w:p>
-            <w:r>
-              <w:t>-Amazon Web Services</w:t>
-            </w:r>
-          </w:p>
+              <w:t>-</w:t>
+            </w:r>
+            <w:r>
+              <w:t>MERN Stack</w:t>
+            </w:r>
+          </w:p>
+          <w:p>
+            <w:r>
+              <w:t xml:space="preserve">-Cookies </w:t>
+            </w:r>
+          </w:p>
+          <w:p>
+            <w:r>
+              <w:t>-Local Storage</w:t>
+            </w:r>
+          </w:p>
+          <w:p/>
         </w:tc>
       </w:tr>
     </w:tbl>
@@ -713,12 +701,12 @@
         </w:numPr>
       </w:pPr>
       <w:r>
+        <w:t xml:space="preserve">Drafted Orders on Motions, Conducted Initial Conferences and observed federal hearings. </w:t>
+      </w:r>
+    </w:p>
+    <w:p>
+      <w:r>
         <w:lastRenderedPageBreak/>
-        <w:t xml:space="preserve">Drafted Orders on Motions, Conducted Initial Conferences and observed federal hearings. </w:t>
-      </w:r>
-    </w:p>
-    <w:p>
-      <w:r>
         <w:t>August 2019 – December 2019</w:t>
       </w:r>
       <w:r>

</xml_diff>